<commit_message>
Lab 2 klar Delar av komplettering lab 1 klar
</commit_message>
<xml_diff>
--- a/src/lab1/komplexitet.docx
+++ b/src/lab1/komplexitet.docx
@@ -77,13 +77,59 @@
         <w:rPr>
           <w:rFonts w:eastAsiaTheme="minorEastAsia"/>
         </w:rPr>
-        <w:t>Detta då vi har 2 loopar som går igenom hela n i varandra och en till som nästan går igenom hela n för varje värde på de två andra loopar</w:t>
+        <w:t>Detta då vi har 3</w:t>
       </w:r>
       <w:r>
         <w:rPr>
           <w:rFonts w:eastAsiaTheme="minorEastAsia"/>
         </w:rPr>
-        <w:t>na (alltså en 3:e nästad loop).</w:t>
+        <w:t xml:space="preserve"> loop</w:t>
+      </w:r>
+      <w:r>
+        <w:rPr>
+          <w:rFonts w:eastAsiaTheme="minorEastAsia"/>
+        </w:rPr>
+        <w:t xml:space="preserve">ar som gås igenom n gånger var, då de är i varandra får vi </w:t>
+      </w:r>
+      <m:oMath>
+        <m:r>
+          <w:rPr>
+            <w:rFonts w:ascii="Cambria Math" w:eastAsiaTheme="minorEastAsia" w:hAnsi="Cambria Math"/>
+          </w:rPr>
+          <m:t>n*n*n=</m:t>
+        </m:r>
+        <m:sSup>
+          <m:sSupPr>
+            <m:ctrlPr>
+              <w:rPr>
+                <w:rFonts w:ascii="Cambria Math" w:hAnsi="Cambria Math"/>
+                <w:i/>
+              </w:rPr>
+            </m:ctrlPr>
+          </m:sSupPr>
+          <m:e>
+            <m:r>
+              <w:rPr>
+                <w:rFonts w:ascii="Cambria Math" w:hAnsi="Cambria Math"/>
+              </w:rPr>
+              <m:t>n</m:t>
+            </m:r>
+          </m:e>
+          <m:sup>
+            <m:r>
+              <w:rPr>
+                <w:rFonts w:ascii="Cambria Math" w:hAnsi="Cambria Math"/>
+              </w:rPr>
+              <m:t>3</m:t>
+            </m:r>
+          </m:sup>
+        </m:sSup>
+      </m:oMath>
+      <w:r>
+        <w:rPr>
+          <w:rFonts w:eastAsiaTheme="minorEastAsia"/>
+        </w:rPr>
+        <w:t xml:space="preserve">. </w:t>
       </w:r>
     </w:p>
     <w:p>
@@ -255,7 +301,13 @@
                           <w:rPr>
                             <w:rFonts w:ascii="Cambria Math" w:eastAsiaTheme="minorEastAsia" w:hAnsi="Cambria Math"/>
                           </w:rPr>
-                          <m:t>k=i</m:t>
+                          <m:t>k=</m:t>
+                        </m:r>
+                        <m:r>
+                          <w:rPr>
+                            <w:rFonts w:ascii="Cambria Math" w:eastAsiaTheme="minorEastAsia" w:hAnsi="Cambria Math"/>
+                          </w:rPr>
+                          <m:t>0</m:t>
                         </m:r>
                       </m:sub>
                       <m:sup>
@@ -263,7 +315,7 @@
                           <w:rPr>
                             <w:rFonts w:ascii="Cambria Math" w:eastAsiaTheme="minorEastAsia" w:hAnsi="Cambria Math"/>
                           </w:rPr>
-                          <m:t>j</m:t>
+                          <m:t>n-1</m:t>
                         </m:r>
                       </m:sup>
                       <m:e>
@@ -289,46 +341,294 @@
                     </m:nary>
                   </m:e>
                 </m:nary>
+                <m:r>
+                  <w:rPr>
+                    <w:rFonts w:ascii="Cambria Math" w:eastAsiaTheme="minorEastAsia" w:hAnsi="Cambria Math"/>
+                  </w:rPr>
+                  <m:t>)</m:t>
+                </m:r>
               </m:e>
             </m:d>
             <m:r>
               <w:rPr>
                 <w:rFonts w:ascii="Cambria Math" w:eastAsiaTheme="minorEastAsia" w:hAnsi="Cambria Math"/>
               </w:rPr>
-              <m:t>=6</m:t>
+              <m:t>=</m:t>
             </m:r>
-            <m:sSup>
-              <m:sSupPr>
+            <m:r>
+              <w:rPr>
+                <w:rFonts w:ascii="Cambria Math" w:eastAsiaTheme="minorEastAsia" w:hAnsi="Cambria Math"/>
+              </w:rPr>
+              <m:t>1+</m:t>
+            </m:r>
+            <m:nary>
+              <m:naryPr>
+                <m:chr m:val="∑"/>
+                <m:limLoc m:val="undOvr"/>
                 <m:ctrlPr>
                   <w:rPr>
                     <w:rFonts w:ascii="Cambria Math" w:eastAsiaTheme="minorEastAsia" w:hAnsi="Cambria Math"/>
                     <w:i/>
                   </w:rPr>
                 </m:ctrlPr>
-              </m:sSupPr>
-              <m:e>
+              </m:naryPr>
+              <m:sub>
                 <m:r>
                   <w:rPr>
                     <w:rFonts w:ascii="Cambria Math" w:eastAsiaTheme="minorEastAsia" w:hAnsi="Cambria Math"/>
                   </w:rPr>
-                  <m:t>n</m:t>
+                  <m:t>i=0</m:t>
                 </m:r>
-              </m:e>
+              </m:sub>
               <m:sup>
                 <m:r>
                   <w:rPr>
                     <w:rFonts w:ascii="Cambria Math" w:eastAsiaTheme="minorEastAsia" w:hAnsi="Cambria Math"/>
                   </w:rPr>
-                  <m:t>2</m:t>
+                  <m:t>n-1</m:t>
                 </m:r>
               </m:sup>
-            </m:sSup>
+              <m:e>
+                <m:d>
+                  <m:dPr>
+                    <m:ctrlPr>
+                      <w:rPr>
+                        <w:rFonts w:ascii="Cambria Math" w:eastAsiaTheme="minorEastAsia" w:hAnsi="Cambria Math"/>
+                        <w:i/>
+                      </w:rPr>
+                    </m:ctrlPr>
+                  </m:dPr>
+                  <m:e>
+                    <m:nary>
+                      <m:naryPr>
+                        <m:chr m:val="∑"/>
+                        <m:limLoc m:val="undOvr"/>
+                        <m:ctrlPr>
+                          <w:rPr>
+                            <w:rFonts w:ascii="Cambria Math" w:eastAsiaTheme="minorEastAsia" w:hAnsi="Cambria Math"/>
+                            <w:i/>
+                          </w:rPr>
+                        </m:ctrlPr>
+                      </m:naryPr>
+                      <m:sub>
+                        <m:r>
+                          <w:rPr>
+                            <w:rFonts w:ascii="Cambria Math" w:eastAsiaTheme="minorEastAsia" w:hAnsi="Cambria Math"/>
+                          </w:rPr>
+                          <m:t>j=0</m:t>
+                        </m:r>
+                      </m:sub>
+                      <m:sup>
+                        <m:r>
+                          <w:rPr>
+                            <w:rFonts w:ascii="Cambria Math" w:eastAsiaTheme="minorEastAsia" w:hAnsi="Cambria Math"/>
+                          </w:rPr>
+                          <m:t>n-1</m:t>
+                        </m:r>
+                      </m:sup>
+                      <m:e>
+                        <m:r>
+                          <w:rPr>
+                            <w:rFonts w:ascii="Cambria Math" w:eastAsiaTheme="minorEastAsia" w:hAnsi="Cambria Math"/>
+                          </w:rPr>
+                          <m:t>(5+</m:t>
+                        </m:r>
+                        <m:r>
+                          <w:rPr>
+                            <w:rFonts w:ascii="Cambria Math" w:eastAsiaTheme="minorEastAsia" w:hAnsi="Cambria Math"/>
+                          </w:rPr>
+                          <m:t>n</m:t>
+                        </m:r>
+                      </m:e>
+                    </m:nary>
+                    <m:r>
+                      <w:rPr>
+                        <w:rFonts w:ascii="Cambria Math" w:eastAsiaTheme="minorEastAsia" w:hAnsi="Cambria Math"/>
+                      </w:rPr>
+                      <m:t>)</m:t>
+                    </m:r>
+                  </m:e>
+                </m:d>
+                <m:r>
+                  <w:rPr>
+                    <w:rFonts w:ascii="Cambria Math" w:eastAsiaTheme="minorEastAsia" w:hAnsi="Cambria Math"/>
+                  </w:rPr>
+                  <m:t>=</m:t>
+                </m:r>
+              </m:e>
+            </m:nary>
             <m:r>
               <w:rPr>
                 <w:rFonts w:ascii="Cambria Math" w:eastAsiaTheme="minorEastAsia" w:hAnsi="Cambria Math"/>
               </w:rPr>
-              <m:t>+1</m:t>
+              <m:t>1+</m:t>
             </m:r>
+            <m:nary>
+              <m:naryPr>
+                <m:chr m:val="∑"/>
+                <m:limLoc m:val="undOvr"/>
+                <m:ctrlPr>
+                  <w:rPr>
+                    <w:rFonts w:ascii="Cambria Math" w:eastAsiaTheme="minorEastAsia" w:hAnsi="Cambria Math"/>
+                    <w:i/>
+                  </w:rPr>
+                </m:ctrlPr>
+              </m:naryPr>
+              <m:sub>
+                <m:r>
+                  <w:rPr>
+                    <w:rFonts w:ascii="Cambria Math" w:eastAsiaTheme="minorEastAsia" w:hAnsi="Cambria Math"/>
+                  </w:rPr>
+                  <m:t>i=0</m:t>
+                </m:r>
+              </m:sub>
+              <m:sup>
+                <m:r>
+                  <w:rPr>
+                    <w:rFonts w:ascii="Cambria Math" w:eastAsiaTheme="minorEastAsia" w:hAnsi="Cambria Math"/>
+                  </w:rPr>
+                  <m:t>n-1</m:t>
+                </m:r>
+              </m:sup>
+              <m:e>
+                <m:d>
+                  <m:dPr>
+                    <m:ctrlPr>
+                      <w:rPr>
+                        <w:rFonts w:ascii="Cambria Math" w:eastAsiaTheme="minorEastAsia" w:hAnsi="Cambria Math"/>
+                        <w:i/>
+                      </w:rPr>
+                    </m:ctrlPr>
+                  </m:dPr>
+                  <m:e>
+                    <m:r>
+                      <w:rPr>
+                        <w:rFonts w:ascii="Cambria Math" w:eastAsiaTheme="minorEastAsia" w:hAnsi="Cambria Math"/>
+                      </w:rPr>
+                      <m:t>n</m:t>
+                    </m:r>
+                    <m:r>
+                      <w:rPr>
+                        <w:rFonts w:ascii="Cambria Math" w:eastAsiaTheme="minorEastAsia" w:hAnsi="Cambria Math"/>
+                      </w:rPr>
+                      <m:t>(5+n)</m:t>
+                    </m:r>
+                  </m:e>
+                </m:d>
+                <m:r>
+                  <w:rPr>
+                    <w:rFonts w:ascii="Cambria Math" w:eastAsiaTheme="minorEastAsia" w:hAnsi="Cambria Math"/>
+                  </w:rPr>
+                  <m:t>=</m:t>
+                </m:r>
+                <m:r>
+                  <w:rPr>
+                    <w:rFonts w:ascii="Cambria Math" w:eastAsiaTheme="minorEastAsia" w:hAnsi="Cambria Math"/>
+                  </w:rPr>
+                  <m:t>1+n</m:t>
+                </m:r>
+                <m:d>
+                  <m:dPr>
+                    <m:ctrlPr>
+                      <w:rPr>
+                        <w:rFonts w:ascii="Cambria Math" w:eastAsiaTheme="minorEastAsia" w:hAnsi="Cambria Math"/>
+                        <w:i/>
+                      </w:rPr>
+                    </m:ctrlPr>
+                  </m:dPr>
+                  <m:e>
+                    <m:r>
+                      <w:rPr>
+                        <w:rFonts w:ascii="Cambria Math" w:eastAsiaTheme="minorEastAsia" w:hAnsi="Cambria Math"/>
+                      </w:rPr>
+                      <m:t>n</m:t>
+                    </m:r>
+                    <m:d>
+                      <m:dPr>
+                        <m:ctrlPr>
+                          <w:rPr>
+                            <w:rFonts w:ascii="Cambria Math" w:eastAsiaTheme="minorEastAsia" w:hAnsi="Cambria Math"/>
+                            <w:i/>
+                          </w:rPr>
+                        </m:ctrlPr>
+                      </m:dPr>
+                      <m:e>
+                        <m:r>
+                          <w:rPr>
+                            <w:rFonts w:ascii="Cambria Math" w:eastAsiaTheme="minorEastAsia" w:hAnsi="Cambria Math"/>
+                          </w:rPr>
+                          <m:t>5+n</m:t>
+                        </m:r>
+                      </m:e>
+                    </m:d>
+                  </m:e>
+                </m:d>
+                <m:r>
+                  <w:rPr>
+                    <w:rFonts w:ascii="Cambria Math" w:eastAsiaTheme="minorEastAsia" w:hAnsi="Cambria Math"/>
+                  </w:rPr>
+                  <m:t>=1+5</m:t>
+                </m:r>
+                <m:sSup>
+                  <m:sSupPr>
+                    <m:ctrlPr>
+                      <w:rPr>
+                        <w:rFonts w:ascii="Cambria Math" w:eastAsiaTheme="minorEastAsia" w:hAnsi="Cambria Math"/>
+                        <w:i/>
+                      </w:rPr>
+                    </m:ctrlPr>
+                  </m:sSupPr>
+                  <m:e>
+                    <m:r>
+                      <w:rPr>
+                        <w:rFonts w:ascii="Cambria Math" w:eastAsiaTheme="minorEastAsia" w:hAnsi="Cambria Math"/>
+                      </w:rPr>
+                      <m:t>n</m:t>
+                    </m:r>
+                  </m:e>
+                  <m:sup>
+                    <m:r>
+                      <w:rPr>
+                        <w:rFonts w:ascii="Cambria Math" w:eastAsiaTheme="minorEastAsia" w:hAnsi="Cambria Math"/>
+                      </w:rPr>
+                      <m:t>2</m:t>
+                    </m:r>
+                  </m:sup>
+                </m:sSup>
+                <m:r>
+                  <w:rPr>
+                    <w:rFonts w:ascii="Cambria Math" w:eastAsiaTheme="minorEastAsia" w:hAnsi="Cambria Math"/>
+                  </w:rPr>
+                  <m:t>+</m:t>
+                </m:r>
+                <m:sSup>
+                  <m:sSupPr>
+                    <m:ctrlPr>
+                      <w:rPr>
+                        <w:rFonts w:ascii="Cambria Math" w:eastAsiaTheme="minorEastAsia" w:hAnsi="Cambria Math"/>
+                        <w:i/>
+                      </w:rPr>
+                    </m:ctrlPr>
+                  </m:sSupPr>
+                  <m:e>
+                    <m:r>
+                      <w:rPr>
+                        <w:rFonts w:ascii="Cambria Math" w:eastAsiaTheme="minorEastAsia" w:hAnsi="Cambria Math"/>
+                      </w:rPr>
+                      <m:t>n</m:t>
+                    </m:r>
+                  </m:e>
+                  <m:sup>
+                    <m:r>
+                      <w:rPr>
+                        <w:rFonts w:ascii="Cambria Math" w:eastAsiaTheme="minorEastAsia" w:hAnsi="Cambria Math"/>
+                      </w:rPr>
+                      <m:t>3</m:t>
+                    </m:r>
+                  </m:sup>
+                </m:sSup>
+              </m:e>
+            </m:nary>
           </m:e>
         </m:nary>
       </m:oMath>
@@ -367,7 +667,7 @@
               <w:rPr>
                 <w:rFonts w:ascii="Cambria Math" w:eastAsiaTheme="minorEastAsia" w:hAnsi="Cambria Math"/>
               </w:rPr>
-              <m:t>2</m:t>
+              <m:t>3</m:t>
             </m:r>
           </m:sup>
         </m:sSup>
@@ -384,6 +684,32 @@
         </w:rPr>
         <w:t>.</w:t>
       </w:r>
+      <w:r>
+        <w:rPr>
+          <w:rFonts w:eastAsiaTheme="minorEastAsia"/>
+        </w:rPr>
+        <w:t xml:space="preserve"> Vi får detta uttrycket då vi utgår if</w:t>
+      </w:r>
+      <w:r>
+        <w:rPr>
+          <w:rFonts w:eastAsiaTheme="minorEastAsia"/>
+        </w:rPr>
+        <w:t>rån det värsta tänkbara fallet</w:t>
+      </w:r>
+      <w:r>
+        <w:rPr>
+          <w:rFonts w:eastAsiaTheme="minorEastAsia"/>
+        </w:rPr>
+        <w:t xml:space="preserve"> för de två innersta looparna</w:t>
+      </w:r>
+      <w:r>
+        <w:rPr>
+          <w:rFonts w:eastAsiaTheme="minorEastAsia"/>
+        </w:rPr>
+        <w:t xml:space="preserve">. </w:t>
+      </w:r>
+      <w:bookmarkStart w:id="0" w:name="_GoBack"/>
+      <w:bookmarkEnd w:id="0"/>
     </w:p>
     <w:p>
       <w:pPr>
@@ -392,6 +718,7 @@
       <w:r>
         <w:rPr>
           <w:noProof/>
+          <w:lang w:val="en-US"/>
         </w:rPr>
         <w:drawing>
           <wp:inline distT="0" distB="0" distL="0" distR="0" wp14:anchorId="166B1EC2" wp14:editId="7C3BF278">
@@ -434,7 +761,15 @@
         <w:fldChar w:fldCharType="end"/>
       </w:r>
       <w:r>
-        <w:t>: Graf över algoritm 1 med experimentella datan och den teoretiska uppskattningen.</w:t>
+        <w:t xml:space="preserve">: Graf över algoritm 1 med experimentella </w:t>
+      </w:r>
+      <w:proofErr w:type="spellStart"/>
+      <w:r>
+        <w:t>datan</w:t>
+      </w:r>
+      <w:proofErr w:type="spellEnd"/>
+      <w:r>
+        <w:t xml:space="preserve"> och den teoretiska uppskattningen.</w:t>
       </w:r>
       <w:r>
         <w:t xml:space="preserve"> </w:t>
@@ -446,12 +781,7 @@
         <w:t xml:space="preserve"> så har den teoretiska funktionen multiplicerats med en konstant</w:t>
       </w:r>
       <w:r>
-        <w:t xml:space="preserve"> för att få en</w:t>
-      </w:r>
-      <w:bookmarkStart w:id="0" w:name="_GoBack"/>
-      <w:bookmarkEnd w:id="0"/>
-      <w:r>
-        <w:t xml:space="preserve"> mer matchande graf</w:t>
+        <w:t xml:space="preserve"> för att få en mer matchande graf</w:t>
       </w:r>
       <w:r>
         <w:t xml:space="preserve"> (likt t)</w:t>
@@ -1087,6 +1417,7 @@
       <w:r>
         <w:rPr>
           <w:noProof/>
+          <w:lang w:val="en-US"/>
         </w:rPr>
         <w:drawing>
           <wp:inline distT="0" distB="0" distL="0" distR="0" wp14:anchorId="47DD687F" wp14:editId="4619112D">
@@ -1135,7 +1466,15 @@
         <w:fldChar w:fldCharType="end"/>
       </w:r>
       <w:r>
-        <w:t>: Graf över algoritm 2 med experimentella datan och den teoretiska uppskattningen.</w:t>
+        <w:t xml:space="preserve">: Graf över algoritm 2 med experimentella </w:t>
+      </w:r>
+      <w:proofErr w:type="spellStart"/>
+      <w:r>
+        <w:t>datan</w:t>
+      </w:r>
+      <w:proofErr w:type="spellEnd"/>
+      <w:r>
+        <w:t xml:space="preserve"> och den teoretiska uppskattningen.</w:t>
       </w:r>
       <w:r>
         <w:t xml:space="preserve"> </w:t>
@@ -1356,6 +1695,7 @@
       <w:r>
         <w:rPr>
           <w:noProof/>
+          <w:lang w:val="en-US"/>
         </w:rPr>
         <w:drawing>
           <wp:inline distT="0" distB="0" distL="0" distR="0" wp14:anchorId="074ADF98" wp14:editId="06153944">
@@ -1401,7 +1741,15 @@
         <w:fldChar w:fldCharType="end"/>
       </w:r>
       <w:r>
-        <w:t>: Graf över algoritm 3 med experimentella datan och den teoretiska uppskattningen.</w:t>
+        <w:t xml:space="preserve">: Graf över algoritm 3 med experimentella </w:t>
+      </w:r>
+      <w:proofErr w:type="spellStart"/>
+      <w:r>
+        <w:t>datan</w:t>
+      </w:r>
+      <w:proofErr w:type="spellEnd"/>
+      <w:r>
+        <w:t xml:space="preserve"> och den teoretiska uppskattningen.</w:t>
       </w:r>
       <w:r>
         <w:t xml:space="preserve"> I grafen</w:t>
@@ -2306,11 +2654,11 @@
           <c:showPercent val="0"/>
           <c:showBubbleSize val="0"/>
         </c:dLbls>
-        <c:axId val="-2053538656"/>
-        <c:axId val="-2060220224"/>
+        <c:axId val="-2046338064"/>
+        <c:axId val="-2051190384"/>
       </c:scatterChart>
       <c:valAx>
-        <c:axId val="-2053538656"/>
+        <c:axId val="-2046338064"/>
         <c:scaling>
           <c:orientation val="minMax"/>
         </c:scaling>
@@ -2419,13 +2767,13 @@
             <a:endParaRPr lang="en-US"/>
           </a:p>
         </c:txPr>
-        <c:crossAx val="-2060220224"/>
+        <c:crossAx val="-2051190384"/>
         <c:crosses val="autoZero"/>
         <c:crossBetween val="midCat"/>
         <c:majorUnit val="100.0"/>
       </c:valAx>
       <c:valAx>
-        <c:axId val="-2060220224"/>
+        <c:axId val="-2051190384"/>
         <c:scaling>
           <c:orientation val="minMax"/>
         </c:scaling>
@@ -2546,7 +2894,7 @@
             <a:endParaRPr lang="en-US"/>
           </a:p>
         </c:txPr>
-        <c:crossAx val="-2053538656"/>
+        <c:crossAx val="-2046338064"/>
         <c:crosses val="autoZero"/>
         <c:crossBetween val="midCat"/>
         <c:majorUnit val="20.0"/>
@@ -2814,7 +3162,7 @@
                   <c:v>1.19</c:v>
                 </c:pt>
                 <c:pt idx="5">
-                  <c:v>4.566999999999999</c:v>
+                  <c:v>4.566999999999997</c:v>
                 </c:pt>
                 <c:pt idx="6">
                   <c:v>18.2</c:v>
@@ -2942,11 +3290,11 @@
           <c:showPercent val="0"/>
           <c:showBubbleSize val="0"/>
         </c:dLbls>
-        <c:axId val="-2056070752"/>
-        <c:axId val="-2050273456"/>
+        <c:axId val="-2044863376"/>
+        <c:axId val="-2045021968"/>
       </c:scatterChart>
       <c:valAx>
-        <c:axId val="-2056070752"/>
+        <c:axId val="-2044863376"/>
         <c:scaling>
           <c:orientation val="minMax"/>
         </c:scaling>
@@ -3054,12 +3402,12 @@
             <a:endParaRPr lang="en-US"/>
           </a:p>
         </c:txPr>
-        <c:crossAx val="-2050273456"/>
+        <c:crossAx val="-2045021968"/>
         <c:crosses val="autoZero"/>
         <c:crossBetween val="midCat"/>
       </c:valAx>
       <c:valAx>
-        <c:axId val="-2050273456"/>
+        <c:axId val="-2045021968"/>
         <c:scaling>
           <c:orientation val="minMax"/>
         </c:scaling>
@@ -3179,7 +3527,7 @@
             <a:endParaRPr lang="en-US"/>
           </a:p>
         </c:txPr>
-        <c:crossAx val="-2056070752"/>
+        <c:crossAx val="-2044863376"/>
         <c:crosses val="autoZero"/>
         <c:crossBetween val="midCat"/>
         <c:majorUnit val="20.0"/>
@@ -3658,11 +4006,11 @@
           <c:showPercent val="0"/>
           <c:showBubbleSize val="0"/>
         </c:dLbls>
-        <c:axId val="-2047955968"/>
-        <c:axId val="-2048729296"/>
+        <c:axId val="-2044160976"/>
+        <c:axId val="-2044155552"/>
       </c:scatterChart>
       <c:valAx>
-        <c:axId val="-2047955968"/>
+        <c:axId val="-2044160976"/>
         <c:scaling>
           <c:orientation val="minMax"/>
         </c:scaling>
@@ -3770,12 +4118,12 @@
             <a:endParaRPr lang="en-US"/>
           </a:p>
         </c:txPr>
-        <c:crossAx val="-2048729296"/>
+        <c:crossAx val="-2044155552"/>
         <c:crosses val="autoZero"/>
         <c:crossBetween val="midCat"/>
       </c:valAx>
       <c:valAx>
-        <c:axId val="-2048729296"/>
+        <c:axId val="-2044155552"/>
         <c:scaling>
           <c:orientation val="minMax"/>
         </c:scaling>
@@ -3895,7 +4243,7 @@
             <a:endParaRPr lang="en-US"/>
           </a:p>
         </c:txPr>
-        <c:crossAx val="-2047955968"/>
+        <c:crossAx val="-2044160976"/>
         <c:crosses val="autoZero"/>
         <c:crossBetween val="midCat"/>
         <c:majorUnit val="0.5"/>

</xml_diff>